<commit_message>
Removed what to do section from checklist doc
</commit_message>
<xml_diff>
--- a/docs/checklist.docx
+++ b/docs/checklist.docx
@@ -3017,6 +3017,7 @@
             <w14:uncheckedState w14:val="2610" w14:font="MS Gothic"/>
           </w14:checkbox>
         </w:sdtPr>
+        <w:sdtEndPr/>
         <w:sdtContent>
           <w:r>
             <w:rPr>
@@ -3069,6 +3070,7 @@
             <w14:uncheckedState w14:val="2610" w14:font="MS Gothic"/>
           </w14:checkbox>
         </w:sdtPr>
+        <w:sdtEndPr/>
         <w:sdtContent>
           <w:r>
             <w:rPr>
@@ -3121,6 +3123,7 @@
             <w14:uncheckedState w14:val="2610" w14:font="MS Gothic"/>
           </w14:checkbox>
         </w:sdtPr>
+        <w:sdtEndPr/>
         <w:sdtContent>
           <w:r>
             <w:rPr>
@@ -3215,6 +3218,7 @@
             <w14:uncheckedState w14:val="2610" w14:font="MS Gothic"/>
           </w14:checkbox>
         </w:sdtPr>
+        <w:sdtEndPr/>
         <w:sdtContent>
           <w:r>
             <w:rPr>
@@ -3247,299 +3251,6 @@
       <w:pPr>
         <w:pStyle w:val="Heading1"/>
       </w:pPr>
-      <w:r>
-        <w:rPr>
-          <w:sz w:val="32"/>
-        </w:rPr>
-        <w:br w:type="page"/>
-      </w:r>
-      <w:bookmarkStart w:id="10" w:name="_Toc104468276"/>
-      <w:r>
-        <w:lastRenderedPageBreak/>
-        <w:t>What to Do</w:t>
-      </w:r>
-      <w:bookmarkEnd w:id="10"/>
-    </w:p>
-    <w:p/>
-    <w:p>
-      <w:pPr>
-        <w:pStyle w:val="Heading2"/>
-      </w:pPr>
-      <w:bookmarkStart w:id="11" w:name="_Toc104468277"/>
-      <w:r>
-        <w:t>Accident</w:t>
-      </w:r>
-      <w:bookmarkEnd w:id="11"/>
-    </w:p>
-    <w:p>
-      <w:r>
-        <w:t xml:space="preserve">The below instructions are from the official Camplify pre-hire </w:t>
-      </w:r>
-      <w:r>
-        <w:t>checklist that is part of the handover</w:t>
-      </w:r>
-      <w:r>
-        <w:t>.</w:t>
-      </w:r>
-    </w:p>
-    <w:p>
-      <w:pPr>
-        <w:pStyle w:val="ListParagraph"/>
-        <w:numPr>
-          <w:ilvl w:val="0"/>
-          <w:numId w:val="3"/>
-        </w:numPr>
-      </w:pPr>
-      <w:r>
-        <w:t xml:space="preserve">Call Camplify on </w:t>
-      </w:r>
-      <w:r>
-        <w:rPr>
-          <w:b/>
-          <w:bCs/>
-        </w:rPr>
-        <w:t>1300 416 133</w:t>
-      </w:r>
-      <w:r>
-        <w:t xml:space="preserve"> and inform them of the issue.</w:t>
-      </w:r>
-    </w:p>
-    <w:p>
-      <w:pPr>
-        <w:pStyle w:val="ListParagraph"/>
-        <w:numPr>
-          <w:ilvl w:val="0"/>
-          <w:numId w:val="3"/>
-        </w:numPr>
-      </w:pPr>
-      <w:r>
-        <w:t>Take photos and send to the owner in case they need to raise a damage incident.</w:t>
-      </w:r>
-    </w:p>
-    <w:p>
-      <w:pPr>
-        <w:pStyle w:val="ListParagraph"/>
-        <w:numPr>
-          <w:ilvl w:val="0"/>
-          <w:numId w:val="3"/>
-        </w:numPr>
-      </w:pPr>
-      <w:r>
-        <w:t xml:space="preserve">Inform the owner who, what, where and when the accident happened. If possible, use the messaging on </w:t>
-      </w:r>
-      <w:proofErr w:type="spellStart"/>
-      <w:r>
-        <w:t>Camplify's</w:t>
-      </w:r>
-      <w:proofErr w:type="spellEnd"/>
-      <w:r>
-        <w:t xml:space="preserve"> website.</w:t>
-      </w:r>
-    </w:p>
-    <w:p/>
-    <w:p>
-      <w:pPr>
-        <w:pStyle w:val="Heading2"/>
-      </w:pPr>
-      <w:bookmarkStart w:id="12" w:name="_Toc104468278"/>
-      <w:r>
-        <w:t>Breakdown</w:t>
-      </w:r>
-      <w:bookmarkEnd w:id="12"/>
-    </w:p>
-    <w:p>
-      <w:r>
-        <w:t xml:space="preserve">The below instructions are from the </w:t>
-      </w:r>
-      <w:bookmarkStart w:id="13" w:name="OLE_LINK7"/>
-      <w:r>
-        <w:t xml:space="preserve">official </w:t>
-      </w:r>
-      <w:bookmarkEnd w:id="13"/>
-      <w:r>
-        <w:t xml:space="preserve">Camplify pre-hire </w:t>
-      </w:r>
-      <w:r>
-        <w:t>checklist that is part of the handover</w:t>
-      </w:r>
-      <w:r>
-        <w:t>.</w:t>
-      </w:r>
-    </w:p>
-    <w:p>
-      <w:pPr>
-        <w:pStyle w:val="ListParagraph"/>
-        <w:numPr>
-          <w:ilvl w:val="0"/>
-          <w:numId w:val="4"/>
-        </w:numPr>
-      </w:pPr>
-      <w:r>
-        <w:t>Get off the road, keep safe.</w:t>
-      </w:r>
-    </w:p>
-    <w:p>
-      <w:pPr>
-        <w:pStyle w:val="ListParagraph"/>
-        <w:numPr>
-          <w:ilvl w:val="0"/>
-          <w:numId w:val="4"/>
-        </w:numPr>
-      </w:pPr>
-      <w:r>
-        <w:t xml:space="preserve">Call Camplify for NRMA Roadside on </w:t>
-      </w:r>
-      <w:r>
-        <w:rPr>
-          <w:b/>
-          <w:bCs/>
-        </w:rPr>
-        <w:t>1300 416 133</w:t>
-      </w:r>
-      <w:r>
-        <w:t xml:space="preserve"> - select </w:t>
-      </w:r>
-      <w:r>
-        <w:rPr>
-          <w:b/>
-          <w:bCs/>
-        </w:rPr>
-        <w:t>option 4</w:t>
-      </w:r>
-      <w:r>
-        <w:t>.</w:t>
-      </w:r>
-    </w:p>
-    <w:p>
-      <w:pPr>
-        <w:pStyle w:val="ListParagraph"/>
-        <w:numPr>
-          <w:ilvl w:val="0"/>
-          <w:numId w:val="4"/>
-        </w:numPr>
-      </w:pPr>
-      <w:r>
-        <w:t>The NRMA will help you get back on your journey or arrange alternatives.</w:t>
-      </w:r>
-    </w:p>
-    <w:p>
-      <w:pPr>
-        <w:pStyle w:val="ListParagraph"/>
-        <w:numPr>
-          <w:ilvl w:val="0"/>
-          <w:numId w:val="4"/>
-        </w:numPr>
-      </w:pPr>
-      <w:r>
-        <w:t xml:space="preserve">Inform the owner what is happening. If possible, use the messaging on </w:t>
-      </w:r>
-      <w:proofErr w:type="spellStart"/>
-      <w:r>
-        <w:t>Camplify's</w:t>
-      </w:r>
-      <w:proofErr w:type="spellEnd"/>
-    </w:p>
-    <w:p>
-      <w:pPr>
-        <w:pStyle w:val="ListParagraph"/>
-        <w:numPr>
-          <w:ilvl w:val="0"/>
-          <w:numId w:val="4"/>
-        </w:numPr>
-      </w:pPr>
-      <w:r>
-        <w:t>website.</w:t>
-      </w:r>
-    </w:p>
-    <w:p>
-      <w:pPr>
-        <w:pStyle w:val="ListParagraph"/>
-        <w:numPr>
-          <w:ilvl w:val="0"/>
-          <w:numId w:val="4"/>
-        </w:numPr>
-      </w:pPr>
-      <w:r>
-        <w:t>Owner will make all decisions on where the van is towed and repaired.</w:t>
-      </w:r>
-    </w:p>
-    <w:p/>
-    <w:p>
-      <w:pPr>
-        <w:pStyle w:val="Heading2"/>
-      </w:pPr>
-      <w:bookmarkStart w:id="14" w:name="_Toc104468279"/>
-      <w:r>
-        <w:t>Dashboard Lights</w:t>
-      </w:r>
-      <w:bookmarkEnd w:id="14"/>
-    </w:p>
-    <w:p>
-      <w:r>
-        <w:t xml:space="preserve">The below instructions are from the official Camplify pre-hire </w:t>
-      </w:r>
-      <w:r>
-        <w:t>checklist that is part of the handover</w:t>
-      </w:r>
-      <w:r>
-        <w:t>.</w:t>
-      </w:r>
-    </w:p>
-    <w:p>
-      <w:pPr>
-        <w:pStyle w:val="ListParagraph"/>
-        <w:numPr>
-          <w:ilvl w:val="0"/>
-          <w:numId w:val="5"/>
-        </w:numPr>
-      </w:pPr>
-      <w:r>
-        <w:t>Pull over immediately</w:t>
-      </w:r>
-    </w:p>
-    <w:p>
-      <w:pPr>
-        <w:pStyle w:val="ListParagraph"/>
-        <w:numPr>
-          <w:ilvl w:val="0"/>
-          <w:numId w:val="5"/>
-        </w:numPr>
-      </w:pPr>
-      <w:r>
-        <w:t>Text the owner a photo of the dashboard and then call them immediately to get further instruction</w:t>
-      </w:r>
-    </w:p>
-    <w:p>
-      <w:pPr>
-        <w:pStyle w:val="ListParagraph"/>
-        <w:numPr>
-          <w:ilvl w:val="0"/>
-          <w:numId w:val="5"/>
-        </w:numPr>
-      </w:pPr>
-      <w:r>
-        <w:t xml:space="preserve">If roadside assistance is required, call Camplify on </w:t>
-      </w:r>
-      <w:r>
-        <w:rPr>
-          <w:b/>
-          <w:bCs/>
-        </w:rPr>
-        <w:t>1300 416 133</w:t>
-      </w:r>
-      <w:r>
-        <w:t xml:space="preserve"> and select </w:t>
-      </w:r>
-      <w:r>
-        <w:rPr>
-          <w:b/>
-          <w:bCs/>
-        </w:rPr>
-        <w:t>option 4</w:t>
-      </w:r>
-      <w:r>
-        <w:t xml:space="preserve"> for road assistance</w:t>
-      </w:r>
     </w:p>
     <w:sectPr>
       <w:footerReference w:type="default" r:id="rId13"/>
@@ -5462,6 +5173,7 @@
   </w:compat>
   <w:rsids>
     <w:rsidRoot w:val="0012341D"/>
+    <w:rsid w:val="000263BA"/>
     <w:rsid w:val="00100FB7"/>
     <w:rsid w:val="00102A58"/>
     <w:rsid w:val="0012341D"/>
@@ -5470,6 +5182,7 @@
     <w:rsid w:val="003055ED"/>
     <w:rsid w:val="003656CC"/>
     <w:rsid w:val="004C7CC3"/>
+    <w:rsid w:val="005145B1"/>
     <w:rsid w:val="00583F15"/>
     <w:rsid w:val="005868AF"/>
     <w:rsid w:val="005D3B23"/>

</xml_diff>